<commit_message>
update in gui code and schema
</commit_message>
<xml_diff>
--- a/database/The relational schema.docx
+++ b/database/The relational schema.docx
@@ -37,7 +37,23 @@
           <w:sz w:val="24"/>
           <w:szCs w:val="24"/>
         </w:rPr>
-        <w:t xml:space="preserve">Hotel ( H_ID, </w:t>
+        <w:t xml:space="preserve">Hotel </w:t>
+      </w:r>
+      <w:proofErr w:type="gramStart"/>
+      <w:r>
+        <w:rPr>
+          <w:sz w:val="24"/>
+          <w:szCs w:val="24"/>
+        </w:rPr>
+        <w:t>( H</w:t>
+      </w:r>
+      <w:proofErr w:type="gramEnd"/>
+      <w:r>
+        <w:rPr>
+          <w:sz w:val="24"/>
+          <w:szCs w:val="24"/>
+        </w:rPr>
+        <w:t xml:space="preserve">_ID, </w:t>
       </w:r>
       <w:proofErr w:type="spellStart"/>
       <w:r>
@@ -209,15 +225,31 @@
           <w:sz w:val="24"/>
           <w:szCs w:val="24"/>
         </w:rPr>
-        <w:t xml:space="preserve">Airline ( </w:t>
-      </w:r>
-      <w:proofErr w:type="spellStart"/>
-      <w:r>
-        <w:rPr>
-          <w:sz w:val="24"/>
-          <w:szCs w:val="24"/>
-        </w:rPr>
-        <w:t>Air_ID</w:t>
+        <w:t xml:space="preserve">Airline </w:t>
+      </w:r>
+      <w:proofErr w:type="gramStart"/>
+      <w:r>
+        <w:rPr>
+          <w:sz w:val="24"/>
+          <w:szCs w:val="24"/>
+        </w:rPr>
+        <w:t xml:space="preserve">( </w:t>
+      </w:r>
+      <w:proofErr w:type="spellStart"/>
+      <w:r>
+        <w:rPr>
+          <w:sz w:val="24"/>
+          <w:szCs w:val="24"/>
+        </w:rPr>
+        <w:t>Air</w:t>
+      </w:r>
+      <w:proofErr w:type="gramEnd"/>
+      <w:r>
+        <w:rPr>
+          <w:sz w:val="24"/>
+          <w:szCs w:val="24"/>
+        </w:rPr>
+        <w:t>_ID</w:t>
       </w:r>
       <w:proofErr w:type="spellEnd"/>
       <w:r>
@@ -376,15 +408,31 @@
           <w:sz w:val="24"/>
           <w:szCs w:val="24"/>
         </w:rPr>
-        <w:t xml:space="preserve"> (  </w:t>
-      </w:r>
-      <w:proofErr w:type="spellStart"/>
-      <w:r>
-        <w:rPr>
-          <w:sz w:val="24"/>
-          <w:szCs w:val="24"/>
-        </w:rPr>
-        <w:t>Comp_</w:t>
+        <w:t xml:space="preserve"> </w:t>
+      </w:r>
+      <w:proofErr w:type="gramStart"/>
+      <w:r>
+        <w:rPr>
+          <w:sz w:val="24"/>
+          <w:szCs w:val="24"/>
+        </w:rPr>
+        <w:t xml:space="preserve">(  </w:t>
+      </w:r>
+      <w:proofErr w:type="spellStart"/>
+      <w:r>
+        <w:rPr>
+          <w:sz w:val="24"/>
+          <w:szCs w:val="24"/>
+        </w:rPr>
+        <w:t>Comp</w:t>
+      </w:r>
+      <w:proofErr w:type="gramEnd"/>
+      <w:r>
+        <w:rPr>
+          <w:sz w:val="24"/>
+          <w:szCs w:val="24"/>
+        </w:rPr>
+        <w:t>_</w:t>
       </w:r>
       <w:r>
         <w:rPr>
@@ -634,6 +682,7 @@
         </w:rPr>
         <w:t>Booking_</w:t>
       </w:r>
+      <w:proofErr w:type="gramStart"/>
       <w:r>
         <w:rPr>
           <w:sz w:val="24"/>
@@ -654,7 +703,15 @@
           <w:sz w:val="24"/>
           <w:szCs w:val="24"/>
         </w:rPr>
-        <w:t xml:space="preserve"> , Products , </w:t>
+        <w:t xml:space="preserve"> ,</w:t>
+      </w:r>
+      <w:proofErr w:type="gramEnd"/>
+      <w:r>
+        <w:rPr>
+          <w:sz w:val="24"/>
+          <w:szCs w:val="24"/>
+        </w:rPr>
+        <w:t xml:space="preserve"> Products , </w:t>
       </w:r>
       <w:proofErr w:type="spellStart"/>
       <w:r>
@@ -761,16 +818,34 @@
         <w:rPr>
           <w:sz w:val="24"/>
           <w:szCs w:val="24"/>
-        </w:rPr>
-        <w:t>Cust_ID</w:t>
-      </w:r>
-      <w:proofErr w:type="spellEnd"/>
-      <w:r>
-        <w:rPr>
-          <w:sz w:val="24"/>
-          <w:szCs w:val="24"/>
-        </w:rPr>
-        <w:t xml:space="preserve"> , </w:t>
+          <w:u w:val="single"/>
+        </w:rPr>
+        <w:t>Cust_</w:t>
+      </w:r>
+      <w:proofErr w:type="gramStart"/>
+      <w:r>
+        <w:rPr>
+          <w:sz w:val="24"/>
+          <w:szCs w:val="24"/>
+          <w:u w:val="single"/>
+        </w:rPr>
+        <w:t>ID</w:t>
+      </w:r>
+      <w:proofErr w:type="spellEnd"/>
+      <w:r>
+        <w:rPr>
+          <w:sz w:val="24"/>
+          <w:szCs w:val="24"/>
+        </w:rPr>
+        <w:t xml:space="preserve"> ,</w:t>
+      </w:r>
+      <w:proofErr w:type="gramEnd"/>
+      <w:r>
+        <w:rPr>
+          <w:sz w:val="24"/>
+          <w:szCs w:val="24"/>
+        </w:rPr>
+        <w:t xml:space="preserve"> </w:t>
       </w:r>
       <w:proofErr w:type="spellStart"/>
       <w:r>
@@ -979,7 +1054,23 @@
           <w:sz w:val="24"/>
           <w:szCs w:val="24"/>
         </w:rPr>
-        <w:t xml:space="preserve">Room (H_ID , </w:t>
+        <w:t>Room (H_</w:t>
+      </w:r>
+      <w:proofErr w:type="gramStart"/>
+      <w:r>
+        <w:rPr>
+          <w:sz w:val="24"/>
+          <w:szCs w:val="24"/>
+        </w:rPr>
+        <w:t>ID ,</w:t>
+      </w:r>
+      <w:proofErr w:type="gramEnd"/>
+      <w:r>
+        <w:rPr>
+          <w:sz w:val="24"/>
+          <w:szCs w:val="24"/>
+        </w:rPr>
+        <w:t xml:space="preserve"> </w:t>
       </w:r>
       <w:proofErr w:type="spellStart"/>
       <w:r>
@@ -1117,15 +1208,31 @@
           <w:sz w:val="24"/>
           <w:szCs w:val="24"/>
         </w:rPr>
-        <w:t>_ID</w:t>
-      </w:r>
-      <w:proofErr w:type="spellEnd"/>
-      <w:r>
-        <w:rPr>
-          <w:sz w:val="24"/>
-          <w:szCs w:val="24"/>
-        </w:rPr>
-        <w:t xml:space="preserve"> , </w:t>
+        <w:t>_</w:t>
+      </w:r>
+      <w:proofErr w:type="gramStart"/>
+      <w:r>
+        <w:rPr>
+          <w:sz w:val="24"/>
+          <w:szCs w:val="24"/>
+        </w:rPr>
+        <w:t>ID</w:t>
+      </w:r>
+      <w:proofErr w:type="spellEnd"/>
+      <w:r>
+        <w:rPr>
+          <w:sz w:val="24"/>
+          <w:szCs w:val="24"/>
+        </w:rPr>
+        <w:t xml:space="preserve"> ,</w:t>
+      </w:r>
+      <w:proofErr w:type="gramEnd"/>
+      <w:r>
+        <w:rPr>
+          <w:sz w:val="24"/>
+          <w:szCs w:val="24"/>
+        </w:rPr>
+        <w:t xml:space="preserve"> </w:t>
       </w:r>
       <w:proofErr w:type="spellStart"/>
       <w:r>
@@ -1313,15 +1420,31 @@
           <w:sz w:val="24"/>
           <w:szCs w:val="24"/>
         </w:rPr>
-        <w:t xml:space="preserve">Car ( </w:t>
-      </w:r>
-      <w:proofErr w:type="spellStart"/>
-      <w:r>
-        <w:rPr>
-          <w:sz w:val="24"/>
-          <w:szCs w:val="24"/>
-        </w:rPr>
-        <w:t>Comp_ID</w:t>
+        <w:t xml:space="preserve">Car </w:t>
+      </w:r>
+      <w:proofErr w:type="gramStart"/>
+      <w:r>
+        <w:rPr>
+          <w:sz w:val="24"/>
+          <w:szCs w:val="24"/>
+        </w:rPr>
+        <w:t xml:space="preserve">( </w:t>
+      </w:r>
+      <w:proofErr w:type="spellStart"/>
+      <w:r>
+        <w:rPr>
+          <w:sz w:val="24"/>
+          <w:szCs w:val="24"/>
+        </w:rPr>
+        <w:t>Comp</w:t>
+      </w:r>
+      <w:proofErr w:type="gramEnd"/>
+      <w:r>
+        <w:rPr>
+          <w:sz w:val="24"/>
+          <w:szCs w:val="24"/>
+        </w:rPr>
+        <w:t>_ID</w:t>
       </w:r>
       <w:proofErr w:type="spellEnd"/>
       <w:r>
@@ -1484,22 +1607,51 @@
         <w:rPr>
           <w:sz w:val="24"/>
           <w:szCs w:val="24"/>
-        </w:rPr>
-        <w:t>Ord_ID</w:t>
-      </w:r>
-      <w:proofErr w:type="spellEnd"/>
-      <w:r>
-        <w:rPr>
-          <w:sz w:val="24"/>
-          <w:szCs w:val="24"/>
-        </w:rPr>
-        <w:t xml:space="preserve"> , </w:t>
-      </w:r>
-      <w:proofErr w:type="spellStart"/>
-      <w:r>
-        <w:rPr>
-          <w:sz w:val="24"/>
-          <w:szCs w:val="24"/>
+          <w:u w:val="single"/>
+        </w:rPr>
+        <w:t>Cust</w:t>
+      </w:r>
+      <w:r>
+        <w:rPr>
+          <w:sz w:val="24"/>
+          <w:szCs w:val="24"/>
+          <w:u w:val="single"/>
+        </w:rPr>
+        <w:t>_</w:t>
+      </w:r>
+      <w:proofErr w:type="gramStart"/>
+      <w:r>
+        <w:rPr>
+          <w:sz w:val="24"/>
+          <w:szCs w:val="24"/>
+          <w:u w:val="single"/>
+        </w:rPr>
+        <w:t>ID</w:t>
+      </w:r>
+      <w:proofErr w:type="spellEnd"/>
+      <w:r>
+        <w:rPr>
+          <w:sz w:val="24"/>
+          <w:szCs w:val="24"/>
+          <w:u w:val="single"/>
+        </w:rPr>
+        <w:t xml:space="preserve"> ,</w:t>
+      </w:r>
+      <w:proofErr w:type="gramEnd"/>
+      <w:r>
+        <w:rPr>
+          <w:sz w:val="24"/>
+          <w:szCs w:val="24"/>
+          <w:u w:val="single"/>
+        </w:rPr>
+        <w:t xml:space="preserve"> </w:t>
+      </w:r>
+      <w:proofErr w:type="spellStart"/>
+      <w:r>
+        <w:rPr>
+          <w:sz w:val="24"/>
+          <w:szCs w:val="24"/>
+          <w:u w:val="single"/>
         </w:rPr>
         <w:t>Pay_RefNum</w:t>
       </w:r>
@@ -1583,15 +1735,31 @@
           <w:sz w:val="24"/>
           <w:szCs w:val="24"/>
         </w:rPr>
-        <w:t>Ord_ID</w:t>
-      </w:r>
-      <w:proofErr w:type="spellEnd"/>
-      <w:r>
-        <w:rPr>
-          <w:sz w:val="24"/>
-          <w:szCs w:val="24"/>
-        </w:rPr>
-        <w:t xml:space="preserve"> , </w:t>
+        <w:t>Ord_</w:t>
+      </w:r>
+      <w:proofErr w:type="gramStart"/>
+      <w:r>
+        <w:rPr>
+          <w:sz w:val="24"/>
+          <w:szCs w:val="24"/>
+        </w:rPr>
+        <w:t>ID</w:t>
+      </w:r>
+      <w:proofErr w:type="spellEnd"/>
+      <w:r>
+        <w:rPr>
+          <w:sz w:val="24"/>
+          <w:szCs w:val="24"/>
+        </w:rPr>
+        <w:t xml:space="preserve"> ,</w:t>
+      </w:r>
+      <w:proofErr w:type="gramEnd"/>
+      <w:r>
+        <w:rPr>
+          <w:sz w:val="24"/>
+          <w:szCs w:val="24"/>
+        </w:rPr>
+        <w:t xml:space="preserve"> </w:t>
       </w:r>
       <w:proofErr w:type="spellStart"/>
       <w:r>
@@ -1660,15 +1828,31 @@
           <w:sz w:val="24"/>
           <w:szCs w:val="24"/>
         </w:rPr>
-        <w:t>Ord_ID</w:t>
-      </w:r>
-      <w:proofErr w:type="spellEnd"/>
-      <w:r>
-        <w:rPr>
-          <w:sz w:val="24"/>
-          <w:szCs w:val="24"/>
-        </w:rPr>
-        <w:t xml:space="preserve"> , </w:t>
+        <w:t>Ord_</w:t>
+      </w:r>
+      <w:proofErr w:type="gramStart"/>
+      <w:r>
+        <w:rPr>
+          <w:sz w:val="24"/>
+          <w:szCs w:val="24"/>
+        </w:rPr>
+        <w:t>ID</w:t>
+      </w:r>
+      <w:proofErr w:type="spellEnd"/>
+      <w:r>
+        <w:rPr>
+          <w:sz w:val="24"/>
+          <w:szCs w:val="24"/>
+        </w:rPr>
+        <w:t xml:space="preserve"> ,</w:t>
+      </w:r>
+      <w:proofErr w:type="gramEnd"/>
+      <w:r>
+        <w:rPr>
+          <w:sz w:val="24"/>
+          <w:szCs w:val="24"/>
+        </w:rPr>
+        <w:t xml:space="preserve"> </w:t>
       </w:r>
       <w:proofErr w:type="spellStart"/>
       <w:r>
@@ -1752,15 +1936,31 @@
           <w:sz w:val="24"/>
           <w:szCs w:val="24"/>
         </w:rPr>
-        <w:t xml:space="preserve"> ( </w:t>
-      </w:r>
-      <w:proofErr w:type="spellStart"/>
-      <w:r>
-        <w:rPr>
-          <w:sz w:val="24"/>
-          <w:szCs w:val="24"/>
-        </w:rPr>
-        <w:t>Ord_ID</w:t>
+        <w:t xml:space="preserve"> </w:t>
+      </w:r>
+      <w:proofErr w:type="gramStart"/>
+      <w:r>
+        <w:rPr>
+          <w:sz w:val="24"/>
+          <w:szCs w:val="24"/>
+        </w:rPr>
+        <w:t xml:space="preserve">( </w:t>
+      </w:r>
+      <w:proofErr w:type="spellStart"/>
+      <w:r>
+        <w:rPr>
+          <w:sz w:val="24"/>
+          <w:szCs w:val="24"/>
+        </w:rPr>
+        <w:t>Ord</w:t>
+      </w:r>
+      <w:proofErr w:type="gramEnd"/>
+      <w:r>
+        <w:rPr>
+          <w:sz w:val="24"/>
+          <w:szCs w:val="24"/>
+        </w:rPr>
+        <w:t>_ID</w:t>
       </w:r>
       <w:proofErr w:type="spellEnd"/>
       <w:r>

</xml_diff>

<commit_message>
add the Queris word file and sql code
</commit_message>
<xml_diff>
--- a/database/The relational schema.docx
+++ b/database/The relational schema.docx
@@ -1,6 +1,6 @@
 
 <file path=word/document.xml><?xml version="1.0" encoding="utf-8"?>
-<w:document xmlns:wpc="http://schemas.microsoft.com/office/word/2010/wordprocessingCanvas" xmlns:cx="http://schemas.microsoft.com/office/drawing/2014/chartex" xmlns:cx1="http://schemas.microsoft.com/office/drawing/2015/9/8/chartex" xmlns:cx2="http://schemas.microsoft.com/office/drawing/2015/10/21/chartex" xmlns:cx3="http://schemas.microsoft.com/office/drawing/2016/5/9/chartex" xmlns:cx4="http://schemas.microsoft.com/office/drawing/2016/5/10/chartex" xmlns:cx5="http://schemas.microsoft.com/office/drawing/2016/5/11/chartex" xmlns:cx6="http://schemas.microsoft.com/office/drawing/2016/5/12/chartex" xmlns:cx7="http://schemas.microsoft.com/office/drawing/2016/5/13/chartex" xmlns:cx8="http://schemas.microsoft.com/office/drawing/2016/5/14/chartex" xmlns:mc="http://schemas.openxmlformats.org/markup-compatibility/2006" xmlns:aink="http://schemas.microsoft.com/office/drawing/2016/ink" xmlns:am3d="http://schemas.microsoft.com/office/drawing/2017/model3d" xmlns:o="urn:schemas-microsoft-com:office:office" xmlns:r="http://schemas.openxmlformats.org/officeDocument/2006/relationships" xmlns:m="http://schemas.openxmlformats.org/officeDocument/2006/math" xmlns:v="urn:schemas-microsoft-com:vml" xmlns:wp14="http://schemas.microsoft.com/office/word/2010/wordprocessingDrawing" xmlns:wp="http://schemas.openxmlformats.org/drawingml/2006/wordprocessingDrawing" xmlns:w10="urn:schemas-microsoft-com:office:word" xmlns:w="http://schemas.openxmlformats.org/wordprocessingml/2006/main" xmlns:w14="http://schemas.microsoft.com/office/word/2010/wordml" xmlns:w15="http://schemas.microsoft.com/office/word/2012/wordml" xmlns:w16cid="http://schemas.microsoft.com/office/word/2016/wordml/cid" xmlns:w16se="http://schemas.microsoft.com/office/word/2015/wordml/symex" xmlns:wpg="http://schemas.microsoft.com/office/word/2010/wordprocessingGroup" xmlns:wpi="http://schemas.microsoft.com/office/word/2010/wordprocessingInk" xmlns:wne="http://schemas.microsoft.com/office/word/2006/wordml" xmlns:wps="http://schemas.microsoft.com/office/word/2010/wordprocessingShape" mc:Ignorable="w14 w15 w16se w16cid wp14">
+<w:document xmlns:wpc="http://schemas.microsoft.com/office/word/2010/wordprocessingCanvas" xmlns:cx="http://schemas.microsoft.com/office/drawing/2014/chartex" xmlns:cx1="http://schemas.microsoft.com/office/drawing/2015/9/8/chartex" xmlns:cx2="http://schemas.microsoft.com/office/drawing/2015/10/21/chartex" xmlns:cx3="http://schemas.microsoft.com/office/drawing/2016/5/9/chartex" xmlns:cx4="http://schemas.microsoft.com/office/drawing/2016/5/10/chartex" xmlns:cx5="http://schemas.microsoft.com/office/drawing/2016/5/11/chartex" xmlns:cx6="http://schemas.microsoft.com/office/drawing/2016/5/12/chartex" xmlns:cx7="http://schemas.microsoft.com/office/drawing/2016/5/13/chartex" xmlns:cx8="http://schemas.microsoft.com/office/drawing/2016/5/14/chartex" xmlns:mc="http://schemas.openxmlformats.org/markup-compatibility/2006" xmlns:aink="http://schemas.microsoft.com/office/drawing/2016/ink" xmlns:am3d="http://schemas.microsoft.com/office/drawing/2017/model3d" xmlns:o="urn:schemas-microsoft-com:office:office" xmlns:oel="http://schemas.microsoft.com/office/2019/extlst" xmlns:r="http://schemas.openxmlformats.org/officeDocument/2006/relationships" xmlns:m="http://schemas.openxmlformats.org/officeDocument/2006/math" xmlns:v="urn:schemas-microsoft-com:vml" xmlns:wp14="http://schemas.microsoft.com/office/word/2010/wordprocessingDrawing" xmlns:wp="http://schemas.openxmlformats.org/drawingml/2006/wordprocessingDrawing" xmlns:w10="urn:schemas-microsoft-com:office:word" xmlns:w="http://schemas.openxmlformats.org/wordprocessingml/2006/main" xmlns:w14="http://schemas.microsoft.com/office/word/2010/wordml" xmlns:w15="http://schemas.microsoft.com/office/word/2012/wordml" xmlns:w16cex="http://schemas.microsoft.com/office/word/2018/wordml/cex" xmlns:w16cid="http://schemas.microsoft.com/office/word/2016/wordml/cid" xmlns:w16="http://schemas.microsoft.com/office/word/2018/wordml" xmlns:w16du="http://schemas.microsoft.com/office/word/2023/wordml/word16du" xmlns:w16sdtdh="http://schemas.microsoft.com/office/word/2020/wordml/sdtdatahash" xmlns:w16sdtfl="http://schemas.microsoft.com/office/word/2024/wordml/sdtformatlock" xmlns:w16se="http://schemas.microsoft.com/office/word/2015/wordml/symex" xmlns:wpg="http://schemas.microsoft.com/office/word/2010/wordprocessingGroup" xmlns:wpi="http://schemas.microsoft.com/office/word/2010/wordprocessingInk" xmlns:wne="http://schemas.microsoft.com/office/word/2006/wordml" xmlns:wps="http://schemas.microsoft.com/office/word/2010/wordprocessingShape" mc:Ignorable="w14 w15 w16se w16cid w16 w16cex w16sdtdh w16sdtfl w16du wp14">
   <w:body>
     <w:p>
       <w:pPr>
@@ -1116,7 +1116,14 @@
           <w:sz w:val="24"/>
           <w:szCs w:val="24"/>
         </w:rPr>
-        <w:t>R_availability</w:t>
+        <w:t>R_availab</w:t>
+      </w:r>
+      <w:r>
+        <w:rPr>
+          <w:sz w:val="24"/>
+          <w:szCs w:val="24"/>
+        </w:rPr>
+        <w:t>le</w:t>
       </w:r>
       <w:proofErr w:type="spellEnd"/>
       <w:r>
@@ -1793,8 +1800,6 @@
         </w:rPr>
         <w:t>)</w:t>
       </w:r>
-      <w:bookmarkStart w:id="0" w:name="_GoBack"/>
-      <w:bookmarkEnd w:id="0"/>
     </w:p>
     <w:p>
       <w:pPr>
@@ -2065,7 +2070,7 @@
 </file>
 
 <file path=word/numbering.xml><?xml version="1.0" encoding="utf-8"?>
-<w:numbering xmlns:wpc="http://schemas.microsoft.com/office/word/2010/wordprocessingCanvas" xmlns:cx="http://schemas.microsoft.com/office/drawing/2014/chartex" xmlns:cx1="http://schemas.microsoft.com/office/drawing/2015/9/8/chartex" xmlns:cx2="http://schemas.microsoft.com/office/drawing/2015/10/21/chartex" xmlns:cx3="http://schemas.microsoft.com/office/drawing/2016/5/9/chartex" xmlns:cx4="http://schemas.microsoft.com/office/drawing/2016/5/10/chartex" xmlns:cx5="http://schemas.microsoft.com/office/drawing/2016/5/11/chartex" xmlns:cx6="http://schemas.microsoft.com/office/drawing/2016/5/12/chartex" xmlns:cx7="http://schemas.microsoft.com/office/drawing/2016/5/13/chartex" xmlns:cx8="http://schemas.microsoft.com/office/drawing/2016/5/14/chartex" xmlns:mc="http://schemas.openxmlformats.org/markup-compatibility/2006" xmlns:aink="http://schemas.microsoft.com/office/drawing/2016/ink" xmlns:am3d="http://schemas.microsoft.com/office/drawing/2017/model3d" xmlns:o="urn:schemas-microsoft-com:office:office" xmlns:r="http://schemas.openxmlformats.org/officeDocument/2006/relationships" xmlns:m="http://schemas.openxmlformats.org/officeDocument/2006/math" xmlns:v="urn:schemas-microsoft-com:vml" xmlns:wp14="http://schemas.microsoft.com/office/word/2010/wordprocessingDrawing" xmlns:wp="http://schemas.openxmlformats.org/drawingml/2006/wordprocessingDrawing" xmlns:w10="urn:schemas-microsoft-com:office:word" xmlns:w="http://schemas.openxmlformats.org/wordprocessingml/2006/main" xmlns:w14="http://schemas.microsoft.com/office/word/2010/wordml" xmlns:w15="http://schemas.microsoft.com/office/word/2012/wordml" xmlns:w16cid="http://schemas.microsoft.com/office/word/2016/wordml/cid" xmlns:w16se="http://schemas.microsoft.com/office/word/2015/wordml/symex" xmlns:wpg="http://schemas.microsoft.com/office/word/2010/wordprocessingGroup" xmlns:wpi="http://schemas.microsoft.com/office/word/2010/wordprocessingInk" xmlns:wne="http://schemas.microsoft.com/office/word/2006/wordml" xmlns:wps="http://schemas.microsoft.com/office/word/2010/wordprocessingShape" mc:Ignorable="w14 w15 w16se w16cid wp14">
+<w:numbering xmlns:wpc="http://schemas.microsoft.com/office/word/2010/wordprocessingCanvas" xmlns:cx="http://schemas.microsoft.com/office/drawing/2014/chartex" xmlns:cx1="http://schemas.microsoft.com/office/drawing/2015/9/8/chartex" xmlns:cx2="http://schemas.microsoft.com/office/drawing/2015/10/21/chartex" xmlns:cx3="http://schemas.microsoft.com/office/drawing/2016/5/9/chartex" xmlns:cx4="http://schemas.microsoft.com/office/drawing/2016/5/10/chartex" xmlns:cx5="http://schemas.microsoft.com/office/drawing/2016/5/11/chartex" xmlns:cx6="http://schemas.microsoft.com/office/drawing/2016/5/12/chartex" xmlns:cx7="http://schemas.microsoft.com/office/drawing/2016/5/13/chartex" xmlns:cx8="http://schemas.microsoft.com/office/drawing/2016/5/14/chartex" xmlns:mc="http://schemas.openxmlformats.org/markup-compatibility/2006" xmlns:aink="http://schemas.microsoft.com/office/drawing/2016/ink" xmlns:am3d="http://schemas.microsoft.com/office/drawing/2017/model3d" xmlns:o="urn:schemas-microsoft-com:office:office" xmlns:oel="http://schemas.microsoft.com/office/2019/extlst" xmlns:r="http://schemas.openxmlformats.org/officeDocument/2006/relationships" xmlns:m="http://schemas.openxmlformats.org/officeDocument/2006/math" xmlns:v="urn:schemas-microsoft-com:vml" xmlns:wp14="http://schemas.microsoft.com/office/word/2010/wordprocessingDrawing" xmlns:wp="http://schemas.openxmlformats.org/drawingml/2006/wordprocessingDrawing" xmlns:w10="urn:schemas-microsoft-com:office:word" xmlns:w="http://schemas.openxmlformats.org/wordprocessingml/2006/main" xmlns:w14="http://schemas.microsoft.com/office/word/2010/wordml" xmlns:w15="http://schemas.microsoft.com/office/word/2012/wordml" xmlns:w16cex="http://schemas.microsoft.com/office/word/2018/wordml/cex" xmlns:w16cid="http://schemas.microsoft.com/office/word/2016/wordml/cid" xmlns:w16="http://schemas.microsoft.com/office/word/2018/wordml" xmlns:w16du="http://schemas.microsoft.com/office/word/2023/wordml/word16du" xmlns:w16sdtdh="http://schemas.microsoft.com/office/word/2020/wordml/sdtdatahash" xmlns:w16sdtfl="http://schemas.microsoft.com/office/word/2024/wordml/sdtformatlock" xmlns:w16se="http://schemas.microsoft.com/office/word/2015/wordml/symex" xmlns:wpg="http://schemas.microsoft.com/office/word/2010/wordprocessingGroup" xmlns:wpi="http://schemas.microsoft.com/office/word/2010/wordprocessingInk" xmlns:wne="http://schemas.microsoft.com/office/word/2006/wordml" xmlns:wps="http://schemas.microsoft.com/office/word/2010/wordprocessingShape" mc:Ignorable="w14 w15 w16se w16cid w16 w16cex w16sdtdh w16sdtfl w16du wp14">
   <w:abstractNum w:abstractNumId="0" w15:restartNumberingAfterBreak="0">
     <w:nsid w:val="5749659A"/>
     <w:multiLevelType w:val="hybridMultilevel"/>
@@ -2152,14 +2157,14 @@
       </w:pPr>
     </w:lvl>
   </w:abstractNum>
-  <w:num w:numId="1">
+  <w:num w:numId="1" w16cid:durableId="1022779247">
     <w:abstractNumId w:val="0"/>
   </w:num>
 </w:numbering>
 </file>
 
 <file path=word/styles.xml><?xml version="1.0" encoding="utf-8"?>
-<w:styles xmlns:mc="http://schemas.openxmlformats.org/markup-compatibility/2006" xmlns:r="http://schemas.openxmlformats.org/officeDocument/2006/relationships" xmlns:w="http://schemas.openxmlformats.org/wordprocessingml/2006/main" xmlns:w14="http://schemas.microsoft.com/office/word/2010/wordml" xmlns:w15="http://schemas.microsoft.com/office/word/2012/wordml" xmlns:w16cid="http://schemas.microsoft.com/office/word/2016/wordml/cid" xmlns:w16se="http://schemas.microsoft.com/office/word/2015/wordml/symex" mc:Ignorable="w14 w15 w16se w16cid">
+<w:styles xmlns:mc="http://schemas.openxmlformats.org/markup-compatibility/2006" xmlns:r="http://schemas.openxmlformats.org/officeDocument/2006/relationships" xmlns:w="http://schemas.openxmlformats.org/wordprocessingml/2006/main" xmlns:w14="http://schemas.microsoft.com/office/word/2010/wordml" xmlns:w15="http://schemas.microsoft.com/office/word/2012/wordml" xmlns:w16cex="http://schemas.microsoft.com/office/word/2018/wordml/cex" xmlns:w16cid="http://schemas.microsoft.com/office/word/2016/wordml/cid" xmlns:w16="http://schemas.microsoft.com/office/word/2018/wordml" xmlns:w16du="http://schemas.microsoft.com/office/word/2023/wordml/word16du" xmlns:w16sdtdh="http://schemas.microsoft.com/office/word/2020/wordml/sdtdatahash" xmlns:w16sdtfl="http://schemas.microsoft.com/office/word/2024/wordml/sdtformatlock" xmlns:w16se="http://schemas.microsoft.com/office/word/2015/wordml/symex" mc:Ignorable="w14 w15 w16se w16cid w16 w16cex w16sdtdh w16sdtfl w16du">
   <w:docDefaults>
     <w:rPrDefault>
       <w:rPr>
@@ -2177,7 +2182,7 @@
       </w:pPr>
     </w:pPrDefault>
   </w:docDefaults>
-  <w:latentStyles w:defLockedState="0" w:defUIPriority="99" w:defSemiHidden="0" w:defUnhideWhenUsed="0" w:defQFormat="0" w:count="375">
+  <w:latentStyles w:defLockedState="0" w:defUIPriority="99" w:defSemiHidden="0" w:defUnhideWhenUsed="0" w:defQFormat="0" w:count="376">
     <w:lsdException w:name="Normal" w:uiPriority="0" w:qFormat="1"/>
     <w:lsdException w:name="heading 1" w:uiPriority="9" w:qFormat="1"/>
     <w:lsdException w:name="heading 2" w:semiHidden="1" w:uiPriority="9" w:unhideWhenUsed="1" w:qFormat="1"/>
@@ -2553,6 +2558,7 @@
     <w:lsdException w:name="Smart Hyperlink" w:semiHidden="1" w:unhideWhenUsed="1"/>
     <w:lsdException w:name="Hashtag" w:semiHidden="1" w:unhideWhenUsed="1"/>
     <w:lsdException w:name="Unresolved Mention" w:semiHidden="1" w:unhideWhenUsed="1"/>
+    <w:lsdException w:name="Smart Link" w:semiHidden="1" w:unhideWhenUsed="1"/>
   </w:latentStyles>
   <w:style w:type="paragraph" w:default="1" w:styleId="Normal">
     <w:name w:val="Normal"/>

</xml_diff>